<commit_message>
add table in research
</commit_message>
<xml_diff>
--- a/110.docx
+++ b/110.docx
@@ -119,7 +119,7 @@
                     <pic:cNvPicPr/>
                   </pic:nvPicPr>
                   <pic:blipFill>
-                    <a:blip r:embed="rId4">
+                    <a:blip r:embed="rId5">
                       <a:extLst>
                         <a:ext uri="{28A0092B-C50C-407E-A947-70E740481C1C}">
                           <a14:useLocalDpi xmlns:a14="http://schemas.microsoft.com/office/drawing/2010/main" val="0"/>
@@ -238,7 +238,25 @@
           <w:sz w:val="28"/>
           <w:szCs w:val="28"/>
         </w:rPr>
-        <w:t xml:space="preserve"> необработанные данные ЭКГ (12 отведений, продолжительность 30 с, частота дискретизации 500 Гц), использует одномерные свёрточные нейронные сети для извлечения глубинных признаков и выдаёт результаты прогнозирования для 9 диагностических классов</w:t>
+        <w:t xml:space="preserve"> необработанные данные ЭКГ (12 отведений, продолжительность 30 с, частота дискретизации 500 Гц), использует одномерные </w:t>
+      </w:r>
+      <w:proofErr w:type="spellStart"/>
+      <w:r>
+        <w:rPr>
+          <w:rFonts w:ascii="Times New Roman" w:hAnsi="Times New Roman" w:cs="Times New Roman"/>
+          <w:sz w:val="28"/>
+          <w:szCs w:val="28"/>
+        </w:rPr>
+        <w:t>свёрточные</w:t>
+      </w:r>
+      <w:proofErr w:type="spellEnd"/>
+      <w:r>
+        <w:rPr>
+          <w:rFonts w:ascii="Times New Roman" w:hAnsi="Times New Roman" w:cs="Times New Roman"/>
+          <w:sz w:val="28"/>
+          <w:szCs w:val="28"/>
+        </w:rPr>
+        <w:t xml:space="preserve"> нейронные сети для извлечения глубинных признаков и выдаёт результаты прогнозирования для 9 диагностических классов</w:t>
       </w:r>
       <w:r>
         <w:rPr>
@@ -496,14 +514,52 @@
         </w:rPr>
         <w:t xml:space="preserve"> метод </w:t>
       </w:r>
-      <w:r>
-        <w:rPr>
-          <w:rFonts w:ascii="Times New Roman" w:hAnsi="Times New Roman" w:cs="Times New Roman"/>
-          <w:sz w:val="28"/>
-          <w:szCs w:val="28"/>
-        </w:rPr>
-        <w:t>SHapley Additive exPlanations</w:t>
-      </w:r>
+      <w:proofErr w:type="spellStart"/>
+      <w:r>
+        <w:rPr>
+          <w:rFonts w:ascii="Times New Roman" w:hAnsi="Times New Roman" w:cs="Times New Roman"/>
+          <w:sz w:val="28"/>
+          <w:szCs w:val="28"/>
+        </w:rPr>
+        <w:t>SHapley</w:t>
+      </w:r>
+      <w:proofErr w:type="spellEnd"/>
+      <w:r>
+        <w:rPr>
+          <w:rFonts w:ascii="Times New Roman" w:hAnsi="Times New Roman" w:cs="Times New Roman"/>
+          <w:sz w:val="28"/>
+          <w:szCs w:val="28"/>
+        </w:rPr>
+        <w:t xml:space="preserve"> </w:t>
+      </w:r>
+      <w:proofErr w:type="spellStart"/>
+      <w:r>
+        <w:rPr>
+          <w:rFonts w:ascii="Times New Roman" w:hAnsi="Times New Roman" w:cs="Times New Roman"/>
+          <w:sz w:val="28"/>
+          <w:szCs w:val="28"/>
+        </w:rPr>
+        <w:t>Additive</w:t>
+      </w:r>
+      <w:proofErr w:type="spellEnd"/>
+      <w:r>
+        <w:rPr>
+          <w:rFonts w:ascii="Times New Roman" w:hAnsi="Times New Roman" w:cs="Times New Roman"/>
+          <w:sz w:val="28"/>
+          <w:szCs w:val="28"/>
+        </w:rPr>
+        <w:t xml:space="preserve"> </w:t>
+      </w:r>
+      <w:proofErr w:type="spellStart"/>
+      <w:r>
+        <w:rPr>
+          <w:rFonts w:ascii="Times New Roman" w:hAnsi="Times New Roman" w:cs="Times New Roman"/>
+          <w:sz w:val="28"/>
+          <w:szCs w:val="28"/>
+        </w:rPr>
+        <w:t>exPlanations</w:t>
+      </w:r>
+      <w:proofErr w:type="spellEnd"/>
       <w:r>
         <w:rPr>
           <w:rFonts w:ascii="Times New Roman" w:hAnsi="Times New Roman" w:cs="Times New Roman"/>
@@ -626,9 +682,9 @@
           <w:szCs w:val="28"/>
         </w:rPr>
         <w:drawing>
-          <wp:inline distT="0" distB="0" distL="0" distR="0" wp14:anchorId="71F3049A" wp14:editId="22DBA3A9">
-            <wp:extent cx="4352925" cy="3724275"/>
-            <wp:effectExtent l="0" t="0" r="9525" b="9525"/>
+          <wp:inline distT="0" distB="0" distL="0" distR="0" wp14:anchorId="71F3049A" wp14:editId="15192FAE">
+            <wp:extent cx="4720307" cy="4038600"/>
+            <wp:effectExtent l="0" t="0" r="4445" b="0"/>
             <wp:docPr id="1064920744" name="Рисунок 2" descr="Изображение выглядит как текст, снимок экрана, Шрифт, число&#10;&#10;Контент, сгенерированный ИИ, может содержать ошибки."/>
             <wp:cNvGraphicFramePr>
               <a:graphicFrameLocks xmlns:a="http://schemas.openxmlformats.org/drawingml/2006/main" noChangeAspect="1"/>
@@ -641,7 +697,7 @@
                     <pic:cNvPicPr/>
                   </pic:nvPicPr>
                   <pic:blipFill>
-                    <a:blip r:embed="rId5">
+                    <a:blip r:embed="rId6">
                       <a:extLst>
                         <a:ext uri="{28A0092B-C50C-407E-A947-70E740481C1C}">
                           <a14:useLocalDpi xmlns:a14="http://schemas.microsoft.com/office/drawing/2010/main" val="0"/>
@@ -655,7 +711,7 @@
                   <pic:spPr>
                     <a:xfrm>
                       <a:off x="0" y="0"/>
-                      <a:ext cx="4352925" cy="3724275"/>
+                      <a:ext cx="4726101" cy="4043558"/>
                     </a:xfrm>
                     <a:prstGeom prst="rect">
                       <a:avLst/>
@@ -695,6 +751,7 @@
           <w:rFonts w:ascii="Times New Roman" w:hAnsi="Times New Roman" w:cs="Times New Roman"/>
           <w:sz w:val="28"/>
           <w:szCs w:val="28"/>
+          <w:lang w:val="en-US"/>
         </w:rPr>
       </w:pPr>
       <w:r>
@@ -720,6 +777,14 @@
           <w:szCs w:val="28"/>
         </w:rPr>
         <w:t>или 40 – эпох же 40 в модели</w:t>
+      </w:r>
+      <w:r>
+        <w:rPr>
+          <w:rFonts w:ascii="Times New Roman" w:hAnsi="Times New Roman" w:cs="Times New Roman"/>
+          <w:sz w:val="28"/>
+          <w:szCs w:val="28"/>
+        </w:rPr>
+        <w:t>?</w:t>
       </w:r>
       <w:r>
         <w:rPr>
@@ -735,43 +800,398 @@
         <w:jc w:val="both"/>
         <w:rPr>
           <w:rFonts w:ascii="Times New Roman" w:hAnsi="Times New Roman" w:cs="Times New Roman"/>
-          <w:b/>
-          <w:bCs/>
+          <w:sz w:val="28"/>
+          <w:szCs w:val="28"/>
+        </w:rPr>
+      </w:pPr>
+      <w:r>
+        <w:rPr>
+          <w:rFonts w:ascii="Times New Roman" w:hAnsi="Times New Roman" w:cs="Times New Roman"/>
           <w:sz w:val="28"/>
           <w:szCs w:val="28"/>
           <w:lang w:val="en-US"/>
         </w:rPr>
-      </w:pPr>
-      <w:r>
-        <w:rPr>
-          <w:rFonts w:ascii="Times New Roman" w:hAnsi="Times New Roman" w:cs="Times New Roman"/>
-          <w:b/>
-          <w:bCs/>
-          <w:sz w:val="28"/>
-          <w:szCs w:val="28"/>
-        </w:rPr>
-        <w:t>Список</w:t>
-      </w:r>
-      <w:r>
-        <w:rPr>
-          <w:rFonts w:ascii="Times New Roman" w:hAnsi="Times New Roman" w:cs="Times New Roman"/>
-          <w:b/>
-          <w:bCs/>
+        <w:tab/>
+      </w:r>
+      <w:r>
+        <w:rPr>
+          <w:rFonts w:ascii="Times New Roman" w:hAnsi="Times New Roman" w:cs="Times New Roman"/>
+          <w:sz w:val="28"/>
+          <w:szCs w:val="28"/>
+        </w:rPr>
+        <w:t>При обучении модели были вычислены основные метрики (</w:t>
+      </w:r>
+      <w:r>
+        <w:rPr>
+          <w:rFonts w:ascii="Times New Roman" w:hAnsi="Times New Roman" w:cs="Times New Roman"/>
           <w:sz w:val="28"/>
           <w:szCs w:val="28"/>
           <w:lang w:val="en-US"/>
         </w:rPr>
+        <w:t>p</w:t>
+      </w:r>
+      <w:proofErr w:type="spellStart"/>
+      <w:r>
+        <w:rPr>
+          <w:rFonts w:ascii="Times New Roman" w:hAnsi="Times New Roman" w:cs="Times New Roman"/>
+          <w:sz w:val="28"/>
+          <w:szCs w:val="28"/>
+        </w:rPr>
+        <w:t>recision</w:t>
+      </w:r>
+      <w:proofErr w:type="spellEnd"/>
+      <w:r>
+        <w:rPr>
+          <w:rFonts w:ascii="Times New Roman" w:hAnsi="Times New Roman" w:cs="Times New Roman"/>
+          <w:sz w:val="28"/>
+          <w:szCs w:val="28"/>
+        </w:rPr>
+        <w:t>, r</w:t>
+      </w:r>
+      <w:proofErr w:type="spellStart"/>
+      <w:r>
+        <w:rPr>
+          <w:rFonts w:ascii="Times New Roman" w:hAnsi="Times New Roman" w:cs="Times New Roman"/>
+          <w:sz w:val="28"/>
+          <w:szCs w:val="28"/>
+        </w:rPr>
+        <w:t>ecall</w:t>
+      </w:r>
+      <w:proofErr w:type="spellEnd"/>
+      <w:r>
+        <w:rPr>
+          <w:rFonts w:ascii="Times New Roman" w:hAnsi="Times New Roman" w:cs="Times New Roman"/>
+          <w:sz w:val="28"/>
+          <w:szCs w:val="28"/>
+        </w:rPr>
+        <w:t xml:space="preserve">, F1 </w:t>
+      </w:r>
+      <w:proofErr w:type="spellStart"/>
+      <w:r>
+        <w:rPr>
+          <w:rFonts w:ascii="Times New Roman" w:hAnsi="Times New Roman" w:cs="Times New Roman"/>
+          <w:sz w:val="28"/>
+          <w:szCs w:val="28"/>
+        </w:rPr>
+        <w:t>score</w:t>
+      </w:r>
+      <w:proofErr w:type="spellEnd"/>
+      <w:r>
+        <w:rPr>
+          <w:rFonts w:ascii="Times New Roman" w:hAnsi="Times New Roman" w:cs="Times New Roman"/>
+          <w:sz w:val="28"/>
+          <w:szCs w:val="28"/>
+        </w:rPr>
+        <w:t xml:space="preserve">, AUC, </w:t>
+      </w:r>
+      <w:r>
+        <w:rPr>
+          <w:rFonts w:ascii="Times New Roman" w:hAnsi="Times New Roman" w:cs="Times New Roman"/>
+          <w:sz w:val="28"/>
+          <w:szCs w:val="28"/>
+        </w:rPr>
+        <w:t>и</w:t>
+      </w:r>
+      <w:r>
+        <w:rPr>
+          <w:rFonts w:ascii="Times New Roman" w:hAnsi="Times New Roman" w:cs="Times New Roman"/>
+          <w:sz w:val="28"/>
+          <w:szCs w:val="28"/>
+        </w:rPr>
         <w:t xml:space="preserve"> </w:t>
       </w:r>
-      <w:r>
-        <w:rPr>
-          <w:rFonts w:ascii="Times New Roman" w:hAnsi="Times New Roman" w:cs="Times New Roman"/>
-          <w:b/>
-          <w:bCs/>
-          <w:sz w:val="28"/>
-          <w:szCs w:val="28"/>
-        </w:rPr>
-        <w:t>литературы</w:t>
+      <w:proofErr w:type="spellStart"/>
+      <w:r>
+        <w:rPr>
+          <w:rFonts w:ascii="Times New Roman" w:hAnsi="Times New Roman" w:cs="Times New Roman"/>
+          <w:sz w:val="28"/>
+          <w:szCs w:val="28"/>
+        </w:rPr>
+        <w:t>accuracy</w:t>
+      </w:r>
+      <w:proofErr w:type="spellEnd"/>
+      <w:r>
+        <w:rPr>
+          <w:rFonts w:ascii="Times New Roman" w:hAnsi="Times New Roman" w:cs="Times New Roman"/>
+          <w:sz w:val="28"/>
+          <w:szCs w:val="28"/>
+        </w:rPr>
+        <w:t xml:space="preserve">) на наборе тестовых данных </w:t>
+      </w:r>
+      <w:r>
+        <w:rPr>
+          <w:rFonts w:ascii="Times New Roman" w:hAnsi="Times New Roman" w:cs="Times New Roman"/>
+          <w:sz w:val="28"/>
+          <w:szCs w:val="28"/>
+        </w:rPr>
+        <w:t xml:space="preserve">из 10 раундов </w:t>
+      </w:r>
+      <w:r>
+        <w:rPr>
+          <w:rFonts w:ascii="Times New Roman" w:hAnsi="Times New Roman" w:cs="Times New Roman"/>
+          <w:b/>
+          <w:bCs/>
+          <w:sz w:val="28"/>
+          <w:szCs w:val="28"/>
+        </w:rPr>
+        <w:t>(или 40 – эпох же 40 в модели?)</w:t>
+      </w:r>
+      <w:r>
+        <w:rPr>
+          <w:rFonts w:ascii="Times New Roman" w:hAnsi="Times New Roman" w:cs="Times New Roman"/>
+          <w:sz w:val="28"/>
+          <w:szCs w:val="28"/>
+        </w:rPr>
+        <w:t xml:space="preserve">, </w:t>
+      </w:r>
+      <w:r>
+        <w:rPr>
+          <w:rFonts w:ascii="Times New Roman" w:hAnsi="Times New Roman" w:cs="Times New Roman"/>
+          <w:sz w:val="28"/>
+          <w:szCs w:val="28"/>
+        </w:rPr>
+        <w:t>усреднены и представлены в </w:t>
+      </w:r>
+      <w:r>
+        <w:rPr>
+          <w:rFonts w:ascii="Times New Roman" w:hAnsi="Times New Roman" w:cs="Times New Roman"/>
+          <w:sz w:val="28"/>
+          <w:szCs w:val="28"/>
+        </w:rPr>
+        <w:t>таблице 1.</w:t>
+      </w:r>
+      <w:r>
+        <w:rPr>
+          <w:rFonts w:ascii="Times New Roman" w:hAnsi="Times New Roman" w:cs="Times New Roman"/>
+          <w:sz w:val="28"/>
+          <w:szCs w:val="28"/>
+        </w:rPr>
+        <w:t xml:space="preserve"> </w:t>
+      </w:r>
+      <w:r>
+        <w:rPr>
+          <w:rFonts w:ascii="Times New Roman" w:hAnsi="Times New Roman" w:cs="Times New Roman"/>
+          <w:sz w:val="28"/>
+          <w:szCs w:val="28"/>
+        </w:rPr>
+        <w:t xml:space="preserve">Средние значения </w:t>
+      </w:r>
+      <w:r>
+        <w:rPr>
+          <w:rFonts w:ascii="Times New Roman" w:hAnsi="Times New Roman" w:cs="Times New Roman"/>
+          <w:sz w:val="28"/>
+          <w:szCs w:val="28"/>
+        </w:rPr>
+        <w:t>AUC и точност</w:t>
+      </w:r>
+      <w:r>
+        <w:rPr>
+          <w:rFonts w:ascii="Times New Roman" w:hAnsi="Times New Roman" w:cs="Times New Roman"/>
+          <w:sz w:val="28"/>
+          <w:szCs w:val="28"/>
+        </w:rPr>
+        <w:t>и</w:t>
+      </w:r>
+      <w:r>
+        <w:rPr>
+          <w:rFonts w:ascii="Times New Roman" w:hAnsi="Times New Roman" w:cs="Times New Roman"/>
+          <w:sz w:val="28"/>
+          <w:szCs w:val="28"/>
+        </w:rPr>
+        <w:t xml:space="preserve"> модели глубокого обучения превысили 0,95, а средняя оценка F1 составила 0,</w:t>
+      </w:r>
+      <w:r>
+        <w:rPr>
+          <w:rFonts w:ascii="Times New Roman" w:hAnsi="Times New Roman" w:cs="Times New Roman"/>
+          <w:sz w:val="28"/>
+          <w:szCs w:val="28"/>
+        </w:rPr>
+        <w:t>788</w:t>
+      </w:r>
+      <w:r>
+        <w:rPr>
+          <w:rFonts w:ascii="Times New Roman" w:hAnsi="Times New Roman" w:cs="Times New Roman"/>
+          <w:sz w:val="28"/>
+          <w:szCs w:val="28"/>
+        </w:rPr>
+        <w:t xml:space="preserve"> при средней точности 0,8</w:t>
+      </w:r>
+      <w:r>
+        <w:rPr>
+          <w:rFonts w:ascii="Times New Roman" w:hAnsi="Times New Roman" w:cs="Times New Roman"/>
+          <w:sz w:val="28"/>
+          <w:szCs w:val="28"/>
+        </w:rPr>
+        <w:t>05</w:t>
+      </w:r>
+      <w:r>
+        <w:rPr>
+          <w:rFonts w:ascii="Times New Roman" w:hAnsi="Times New Roman" w:cs="Times New Roman"/>
+          <w:sz w:val="28"/>
+          <w:szCs w:val="28"/>
+        </w:rPr>
+        <w:t xml:space="preserve"> и средней полноте 0,8</w:t>
+      </w:r>
+      <w:r>
+        <w:rPr>
+          <w:rFonts w:ascii="Times New Roman" w:hAnsi="Times New Roman" w:cs="Times New Roman"/>
+          <w:sz w:val="28"/>
+          <w:szCs w:val="28"/>
+        </w:rPr>
+        <w:t xml:space="preserve">09 </w:t>
+      </w:r>
+      <w:r>
+        <w:rPr>
+          <w:rFonts w:ascii="Times New Roman" w:hAnsi="Times New Roman" w:cs="Times New Roman"/>
+          <w:sz w:val="28"/>
+          <w:szCs w:val="28"/>
+        </w:rPr>
+        <w:t xml:space="preserve">. Среди всех видов сердечной аритмии глубокая модель лучше всего справилась с классификацией </w:t>
+      </w:r>
+      <w:r>
+        <w:rPr>
+          <w:rFonts w:ascii="Times New Roman" w:hAnsi="Times New Roman" w:cs="Times New Roman"/>
+          <w:sz w:val="28"/>
+          <w:szCs w:val="28"/>
+        </w:rPr>
+        <w:t xml:space="preserve">AF </w:t>
+      </w:r>
+      <w:r>
+        <w:rPr>
+          <w:rFonts w:ascii="Times New Roman" w:hAnsi="Times New Roman" w:cs="Times New Roman"/>
+          <w:sz w:val="28"/>
+          <w:szCs w:val="28"/>
+        </w:rPr>
+        <w:t>и</w:t>
+      </w:r>
+      <w:r>
+        <w:rPr>
+          <w:rFonts w:ascii="Times New Roman" w:hAnsi="Times New Roman" w:cs="Times New Roman"/>
+          <w:sz w:val="28"/>
+          <w:szCs w:val="28"/>
+        </w:rPr>
+        <w:t xml:space="preserve"> RBBB</w:t>
+      </w:r>
+      <w:r>
+        <w:rPr>
+          <w:rFonts w:ascii="Times New Roman" w:hAnsi="Times New Roman" w:cs="Times New Roman"/>
+          <w:sz w:val="28"/>
+          <w:szCs w:val="28"/>
+        </w:rPr>
+        <w:t xml:space="preserve"> с показателем F1 более 0,9. Однако</w:t>
+      </w:r>
+      <w:r>
+        <w:rPr>
+          <w:rFonts w:ascii="Times New Roman" w:hAnsi="Times New Roman" w:cs="Times New Roman"/>
+          <w:sz w:val="28"/>
+          <w:szCs w:val="28"/>
+        </w:rPr>
+        <w:t xml:space="preserve"> стоит заметить</w:t>
+      </w:r>
+      <w:r>
+        <w:rPr>
+          <w:rFonts w:ascii="Times New Roman" w:hAnsi="Times New Roman" w:cs="Times New Roman"/>
+          <w:sz w:val="28"/>
+          <w:szCs w:val="28"/>
+        </w:rPr>
+        <w:t xml:space="preserve">, что показатель F1 </w:t>
+      </w:r>
+      <w:r>
+        <w:rPr>
+          <w:rFonts w:ascii="Times New Roman" w:hAnsi="Times New Roman" w:cs="Times New Roman"/>
+          <w:sz w:val="28"/>
+          <w:szCs w:val="28"/>
+        </w:rPr>
+        <w:t xml:space="preserve">и </w:t>
+      </w:r>
+      <w:r>
+        <w:rPr>
+          <w:rFonts w:ascii="Times New Roman" w:hAnsi="Times New Roman" w:cs="Times New Roman"/>
+          <w:sz w:val="28"/>
+          <w:szCs w:val="28"/>
+          <w:lang w:val="en-US"/>
+        </w:rPr>
+        <w:t>recall</w:t>
+      </w:r>
+      <w:r>
+        <w:rPr>
+          <w:rFonts w:ascii="Times New Roman" w:hAnsi="Times New Roman" w:cs="Times New Roman"/>
+          <w:sz w:val="28"/>
+          <w:szCs w:val="28"/>
+        </w:rPr>
+        <w:t xml:space="preserve"> </w:t>
+      </w:r>
+      <w:r>
+        <w:rPr>
+          <w:rFonts w:ascii="Times New Roman" w:hAnsi="Times New Roman" w:cs="Times New Roman"/>
+          <w:sz w:val="28"/>
+          <w:szCs w:val="28"/>
+        </w:rPr>
+        <w:t>для STE составля</w:t>
+      </w:r>
+      <w:r>
+        <w:rPr>
+          <w:rFonts w:ascii="Times New Roman" w:hAnsi="Times New Roman" w:cs="Times New Roman"/>
+          <w:sz w:val="28"/>
+          <w:szCs w:val="28"/>
+        </w:rPr>
+        <w:t>ют</w:t>
+      </w:r>
+      <w:r>
+        <w:rPr>
+          <w:rFonts w:ascii="Times New Roman" w:hAnsi="Times New Roman" w:cs="Times New Roman"/>
+          <w:sz w:val="28"/>
+          <w:szCs w:val="28"/>
+        </w:rPr>
+        <w:t xml:space="preserve"> всего 0,</w:t>
+      </w:r>
+      <w:r>
+        <w:rPr>
+          <w:rFonts w:ascii="Times New Roman" w:hAnsi="Times New Roman" w:cs="Times New Roman"/>
+          <w:sz w:val="28"/>
+          <w:szCs w:val="28"/>
+        </w:rPr>
+        <w:t>276</w:t>
+      </w:r>
+      <w:r>
+        <w:rPr>
+          <w:rFonts w:ascii="Times New Roman" w:hAnsi="Times New Roman" w:cs="Times New Roman"/>
+          <w:sz w:val="28"/>
+          <w:szCs w:val="28"/>
+        </w:rPr>
+        <w:t xml:space="preserve"> </w:t>
+      </w:r>
+      <w:r>
+        <w:rPr>
+          <w:rFonts w:ascii="Times New Roman" w:hAnsi="Times New Roman" w:cs="Times New Roman"/>
+          <w:sz w:val="28"/>
+          <w:szCs w:val="28"/>
+        </w:rPr>
+        <w:t>и 0.174 соответственно</w:t>
+      </w:r>
+      <w:r>
+        <w:rPr>
+          <w:rFonts w:ascii="Times New Roman" w:hAnsi="Times New Roman" w:cs="Times New Roman"/>
+          <w:sz w:val="28"/>
+          <w:szCs w:val="28"/>
+        </w:rPr>
+        <w:t>, что может быть связано со значительными разногласиями между врачами при диагностике STE по ЭКГ</w:t>
+      </w:r>
+      <w:r>
+        <w:rPr>
+          <w:rFonts w:ascii="Times New Roman" w:hAnsi="Times New Roman" w:cs="Times New Roman"/>
+          <w:sz w:val="28"/>
+          <w:szCs w:val="28"/>
+        </w:rPr>
+        <w:t xml:space="preserve"> </w:t>
+      </w:r>
+      <w:r>
+        <w:rPr>
+          <w:rFonts w:ascii="Times New Roman" w:hAnsi="Times New Roman" w:cs="Times New Roman"/>
+          <w:sz w:val="28"/>
+          <w:szCs w:val="28"/>
+        </w:rPr>
+        <w:t>[4].</w:t>
       </w:r>
     </w:p>
     <w:p>
@@ -779,18 +1199,789 @@
         <w:jc w:val="both"/>
         <w:rPr>
           <w:rFonts w:ascii="Times New Roman" w:hAnsi="Times New Roman" w:cs="Times New Roman"/>
+          <w:b/>
+          <w:bCs/>
+          <w:sz w:val="28"/>
+          <w:szCs w:val="28"/>
+        </w:rPr>
+      </w:pPr>
+      <w:r>
+        <w:rPr>
+          <w:rFonts w:ascii="Times New Roman" w:hAnsi="Times New Roman" w:cs="Times New Roman"/>
+          <w:b/>
+          <w:bCs/>
+          <w:sz w:val="28"/>
+          <w:szCs w:val="28"/>
+        </w:rPr>
+        <w:lastRenderedPageBreak/>
+        <w:t>Интерпретируемость модели</w:t>
+      </w:r>
+    </w:p>
+    <w:p>
+      <w:pPr>
+        <w:jc w:val="both"/>
+        <w:rPr>
+          <w:rFonts w:ascii="Times New Roman" w:hAnsi="Times New Roman" w:cs="Times New Roman"/>
+          <w:sz w:val="28"/>
+          <w:szCs w:val="28"/>
+        </w:rPr>
+      </w:pPr>
+      <w:r>
+        <w:rPr>
+          <w:rFonts w:ascii="Times New Roman" w:hAnsi="Times New Roman" w:cs="Times New Roman"/>
+          <w:noProof/>
+          <w:sz w:val="28"/>
+          <w:szCs w:val="28"/>
+        </w:rPr>
+        <w:drawing>
+          <wp:inline distT="0" distB="0" distL="0" distR="0" wp14:anchorId="3259784B" wp14:editId="7D3B326B">
+            <wp:extent cx="6108422" cy="1905000"/>
+            <wp:effectExtent l="0" t="0" r="6985" b="0"/>
+            <wp:docPr id="49669321" name="Рисунок 3" descr="Изображение выглядит как текст, Шрифт, число, линия&#10;&#10;Контент, сгенерированный ИИ, может содержать ошибки."/>
+            <wp:cNvGraphicFramePr>
+              <a:graphicFrameLocks xmlns:a="http://schemas.openxmlformats.org/drawingml/2006/main" noChangeAspect="1"/>
+            </wp:cNvGraphicFramePr>
+            <a:graphic xmlns:a="http://schemas.openxmlformats.org/drawingml/2006/main">
+              <a:graphicData uri="http://schemas.openxmlformats.org/drawingml/2006/picture">
+                <pic:pic xmlns:pic="http://schemas.openxmlformats.org/drawingml/2006/picture">
+                  <pic:nvPicPr>
+                    <pic:cNvPr id="49669321" name="Рисунок 3" descr="Изображение выглядит как текст, Шрифт, число, линия&#10;&#10;Контент, сгенерированный ИИ, может содержать ошибки."/>
+                    <pic:cNvPicPr/>
+                  </pic:nvPicPr>
+                  <pic:blipFill>
+                    <a:blip r:embed="rId7">
+                      <a:extLst>
+                        <a:ext uri="{28A0092B-C50C-407E-A947-70E740481C1C}">
+                          <a14:useLocalDpi xmlns:a14="http://schemas.microsoft.com/office/drawing/2010/main" val="0"/>
+                        </a:ext>
+                      </a:extLst>
+                    </a:blip>
+                    <a:stretch>
+                      <a:fillRect/>
+                    </a:stretch>
+                  </pic:blipFill>
+                  <pic:spPr>
+                    <a:xfrm>
+                      <a:off x="0" y="0"/>
+                      <a:ext cx="6117991" cy="1907984"/>
+                    </a:xfrm>
+                    <a:prstGeom prst="rect">
+                      <a:avLst/>
+                    </a:prstGeom>
+                  </pic:spPr>
+                </pic:pic>
+              </a:graphicData>
+            </a:graphic>
+          </wp:inline>
+        </w:drawing>
+      </w:r>
+    </w:p>
+    <w:p>
+      <w:pPr>
+        <w:jc w:val="both"/>
+        <w:rPr>
+          <w:rFonts w:ascii="Times New Roman" w:hAnsi="Times New Roman" w:cs="Times New Roman"/>
+          <w:b/>
+          <w:bCs/>
+          <w:sz w:val="28"/>
+          <w:szCs w:val="28"/>
+        </w:rPr>
+      </w:pPr>
+      <w:r>
+        <w:rPr>
+          <w:rFonts w:ascii="Times New Roman" w:hAnsi="Times New Roman" w:cs="Times New Roman"/>
+          <w:b/>
+          <w:bCs/>
+          <w:sz w:val="28"/>
+          <w:szCs w:val="28"/>
+        </w:rPr>
+        <w:t xml:space="preserve">Рисунок </w:t>
+      </w:r>
+      <w:proofErr w:type="gramStart"/>
+      <w:r>
+        <w:rPr>
+          <w:rFonts w:ascii="Times New Roman" w:hAnsi="Times New Roman" w:cs="Times New Roman"/>
+          <w:b/>
+          <w:bCs/>
+          <w:sz w:val="28"/>
+          <w:szCs w:val="28"/>
+        </w:rPr>
+        <w:t>4 </w:t>
+      </w:r>
+      <w:r>
+        <w:rPr>
+          <w:rFonts w:ascii="Times New Roman" w:hAnsi="Times New Roman" w:cs="Times New Roman"/>
+          <w:b/>
+          <w:bCs/>
+          <w:sz w:val="28"/>
+          <w:szCs w:val="28"/>
+        </w:rPr>
+        <w:t xml:space="preserve"> </w:t>
+      </w:r>
+      <w:r>
+        <w:rPr>
+          <w:rFonts w:ascii="Times New Roman" w:hAnsi="Times New Roman" w:cs="Times New Roman"/>
+          <w:b/>
+          <w:bCs/>
+          <w:sz w:val="28"/>
+          <w:szCs w:val="28"/>
+        </w:rPr>
+        <w:t>Интерпретируемость</w:t>
+      </w:r>
+      <w:proofErr w:type="gramEnd"/>
+      <w:r>
+        <w:rPr>
+          <w:rFonts w:ascii="Times New Roman" w:hAnsi="Times New Roman" w:cs="Times New Roman"/>
+          <w:b/>
+          <w:bCs/>
+          <w:sz w:val="28"/>
+          <w:szCs w:val="28"/>
+        </w:rPr>
+        <w:t xml:space="preserve"> модели глубокого обучения как на уровне пациента, так и на уровне популяции с использованием значений SHAP</w:t>
+      </w:r>
+    </w:p>
+    <w:p>
+      <w:pPr>
+        <w:jc w:val="both"/>
+        <w:rPr>
+          <w:rFonts w:ascii="Times New Roman" w:hAnsi="Times New Roman" w:cs="Times New Roman"/>
+          <w:sz w:val="28"/>
+          <w:szCs w:val="28"/>
+        </w:rPr>
+      </w:pPr>
+    </w:p>
+    <w:p>
+      <w:pPr>
+        <w:jc w:val="both"/>
+        <w:rPr>
+          <w:rFonts w:ascii="Times New Roman" w:hAnsi="Times New Roman" w:cs="Times New Roman"/>
+          <w:b/>
+          <w:bCs/>
+          <w:sz w:val="28"/>
+          <w:szCs w:val="28"/>
+        </w:rPr>
+      </w:pPr>
+      <w:r>
+        <w:rPr>
+          <w:rFonts w:ascii="Times New Roman" w:hAnsi="Times New Roman" w:cs="Times New Roman"/>
+          <w:b/>
+          <w:bCs/>
+          <w:sz w:val="28"/>
+          <w:szCs w:val="28"/>
+        </w:rPr>
+        <w:t>Интерпретация на уровне пациента</w:t>
+      </w:r>
+    </w:p>
+    <w:p>
+      <w:pPr>
+        <w:jc w:val="both"/>
+        <w:rPr>
+          <w:rFonts w:ascii="Times New Roman" w:hAnsi="Times New Roman" w:cs="Times New Roman"/>
+          <w:b/>
+          <w:bCs/>
+          <w:sz w:val="28"/>
+          <w:szCs w:val="28"/>
+        </w:rPr>
+      </w:pPr>
+      <w:r>
+        <w:rPr>
+          <w:rFonts w:ascii="Times New Roman" w:hAnsi="Times New Roman" w:cs="Times New Roman"/>
+          <w:b/>
+          <w:bCs/>
+          <w:noProof/>
+          <w:sz w:val="28"/>
+          <w:szCs w:val="28"/>
+        </w:rPr>
+        <w:drawing>
+          <wp:inline distT="0" distB="0" distL="0" distR="0" wp14:anchorId="1AAD5488" wp14:editId="4574633D">
+            <wp:extent cx="5731510" cy="3820795"/>
+            <wp:effectExtent l="0" t="0" r="2540" b="8255"/>
+            <wp:docPr id="796993295" name="Рисунок 5" descr="Изображение выглядит как текст, снимок экрана, Шрифт, линия&#10;&#10;Контент, сгенерированный ИИ, может содержать ошибки."/>
+            <wp:cNvGraphicFramePr>
+              <a:graphicFrameLocks xmlns:a="http://schemas.openxmlformats.org/drawingml/2006/main" noChangeAspect="1"/>
+            </wp:cNvGraphicFramePr>
+            <a:graphic xmlns:a="http://schemas.openxmlformats.org/drawingml/2006/main">
+              <a:graphicData uri="http://schemas.openxmlformats.org/drawingml/2006/picture">
+                <pic:pic xmlns:pic="http://schemas.openxmlformats.org/drawingml/2006/picture">
+                  <pic:nvPicPr>
+                    <pic:cNvPr id="796993295" name="Рисунок 5" descr="Изображение выглядит как текст, снимок экрана, Шрифт, линия&#10;&#10;Контент, сгенерированный ИИ, может содержать ошибки."/>
+                    <pic:cNvPicPr/>
+                  </pic:nvPicPr>
+                  <pic:blipFill>
+                    <a:blip r:embed="rId8">
+                      <a:extLst>
+                        <a:ext uri="{28A0092B-C50C-407E-A947-70E740481C1C}">
+                          <a14:useLocalDpi xmlns:a14="http://schemas.microsoft.com/office/drawing/2010/main" val="0"/>
+                        </a:ext>
+                      </a:extLst>
+                    </a:blip>
+                    <a:stretch>
+                      <a:fillRect/>
+                    </a:stretch>
+                  </pic:blipFill>
+                  <pic:spPr>
+                    <a:xfrm>
+                      <a:off x="0" y="0"/>
+                      <a:ext cx="5731510" cy="3820795"/>
+                    </a:xfrm>
+                    <a:prstGeom prst="rect">
+                      <a:avLst/>
+                    </a:prstGeom>
+                  </pic:spPr>
+                </pic:pic>
+              </a:graphicData>
+            </a:graphic>
+          </wp:inline>
+        </w:drawing>
+      </w:r>
+    </w:p>
+    <w:p>
+      <w:pPr>
+        <w:jc w:val="both"/>
+        <w:rPr>
+          <w:rFonts w:ascii="Times New Roman" w:hAnsi="Times New Roman" w:cs="Times New Roman"/>
+          <w:b/>
+          <w:bCs/>
+          <w:sz w:val="28"/>
+          <w:szCs w:val="28"/>
+        </w:rPr>
+      </w:pPr>
+      <w:r>
+        <w:rPr>
+          <w:rFonts w:ascii="Times New Roman" w:hAnsi="Times New Roman" w:cs="Times New Roman"/>
+          <w:b/>
+          <w:bCs/>
+          <w:sz w:val="28"/>
+          <w:szCs w:val="28"/>
+        </w:rPr>
+        <w:t xml:space="preserve">Рисунок 5 </w:t>
+      </w:r>
+      <w:r>
+        <w:rPr>
+          <w:rFonts w:ascii="Times New Roman" w:hAnsi="Times New Roman" w:cs="Times New Roman"/>
+          <w:b/>
+          <w:bCs/>
+          <w:sz w:val="28"/>
+          <w:szCs w:val="28"/>
+        </w:rPr>
+        <w:t>Пример интерпретации на уровне пациента</w:t>
+      </w:r>
+      <w:r>
+        <w:rPr>
+          <w:rFonts w:ascii="Times New Roman" w:hAnsi="Times New Roman" w:cs="Times New Roman"/>
+          <w:b/>
+          <w:bCs/>
+          <w:sz w:val="28"/>
+          <w:szCs w:val="28"/>
+        </w:rPr>
+        <w:t xml:space="preserve"> под номером 3</w:t>
+      </w:r>
+    </w:p>
+    <w:p>
+      <w:pPr>
+        <w:jc w:val="both"/>
+        <w:rPr>
+          <w:rFonts w:ascii="Times New Roman" w:hAnsi="Times New Roman" w:cs="Times New Roman"/>
+          <w:sz w:val="28"/>
+          <w:szCs w:val="28"/>
+        </w:rPr>
+      </w:pPr>
+      <w:r>
+        <w:rPr>
+          <w:rFonts w:ascii="Times New Roman" w:hAnsi="Times New Roman" w:cs="Times New Roman"/>
+          <w:sz w:val="28"/>
+          <w:szCs w:val="28"/>
+        </w:rPr>
+        <w:t xml:space="preserve">На рисунке 5 показана </w:t>
+      </w:r>
+      <w:r>
+        <w:rPr>
+          <w:rFonts w:ascii="Times New Roman" w:hAnsi="Times New Roman" w:cs="Times New Roman"/>
+          <w:sz w:val="28"/>
+          <w:szCs w:val="28"/>
+        </w:rPr>
+        <w:t>идентификация моделью нерегулярных комплексов QRS (комбинаций волн Q, R, S, наблюдаемых на типичной ЭКГ) с отсутствием волн P в качестве классического примера</w:t>
+      </w:r>
+      <w:r>
+        <w:rPr>
+          <w:rFonts w:ascii="Times New Roman" w:hAnsi="Times New Roman" w:cs="Times New Roman"/>
+          <w:sz w:val="28"/>
+          <w:szCs w:val="28"/>
+        </w:rPr>
+        <w:t xml:space="preserve"> </w:t>
+      </w:r>
+      <w:r>
+        <w:rPr>
+          <w:rFonts w:ascii="Times New Roman" w:hAnsi="Times New Roman" w:cs="Times New Roman"/>
           <w:sz w:val="28"/>
           <w:szCs w:val="28"/>
           <w:lang w:val="en-US"/>
         </w:rPr>
+        <w:t>AF</w:t>
+      </w:r>
+    </w:p>
+    <w:p>
+      <w:pPr>
+        <w:jc w:val="both"/>
+        <w:rPr>
+          <w:rFonts w:ascii="Times New Roman" w:hAnsi="Times New Roman" w:cs="Times New Roman"/>
+          <w:sz w:val="28"/>
+          <w:szCs w:val="28"/>
+        </w:rPr>
       </w:pPr>
-      <w:r>
+    </w:p>
+    <w:p>
+      <w:pPr>
+        <w:jc w:val="both"/>
+        <w:rPr>
+          <w:rFonts w:ascii="Times New Roman" w:hAnsi="Times New Roman" w:cs="Times New Roman"/>
+          <w:b/>
+          <w:bCs/>
+          <w:sz w:val="28"/>
+          <w:szCs w:val="28"/>
+        </w:rPr>
+      </w:pPr>
+      <w:r>
+        <w:rPr>
+          <w:rFonts w:ascii="Times New Roman" w:hAnsi="Times New Roman" w:cs="Times New Roman"/>
+          <w:b/>
+          <w:bCs/>
+          <w:sz w:val="28"/>
+          <w:szCs w:val="28"/>
+        </w:rPr>
+        <w:t>Интерпретация на уровне популяции</w:t>
+      </w:r>
+    </w:p>
+    <w:p>
+      <w:pPr>
+        <w:jc w:val="both"/>
+        <w:rPr>
+          <w:rFonts w:ascii="Times New Roman" w:hAnsi="Times New Roman" w:cs="Times New Roman"/>
+          <w:sz w:val="28"/>
+          <w:szCs w:val="28"/>
+        </w:rPr>
+      </w:pPr>
+      <w:r>
+        <w:rPr>
+          <w:rFonts w:ascii="Times New Roman" w:hAnsi="Times New Roman" w:cs="Times New Roman"/>
+          <w:noProof/>
+          <w:sz w:val="28"/>
+          <w:szCs w:val="28"/>
+        </w:rPr>
+        <w:drawing>
+          <wp:inline distT="0" distB="0" distL="0" distR="0" wp14:anchorId="694B9146" wp14:editId="424F4B39">
+            <wp:extent cx="5731510" cy="4298950"/>
+            <wp:effectExtent l="0" t="0" r="2540" b="6350"/>
+            <wp:docPr id="1058182017" name="Рисунок 4" descr="Изображение выглядит как текст, снимок экрана, число, Параллельный&#10;&#10;Контент, сгенерированный ИИ, может содержать ошибки."/>
+            <wp:cNvGraphicFramePr>
+              <a:graphicFrameLocks xmlns:a="http://schemas.openxmlformats.org/drawingml/2006/main" noChangeAspect="1"/>
+            </wp:cNvGraphicFramePr>
+            <a:graphic xmlns:a="http://schemas.openxmlformats.org/drawingml/2006/main">
+              <a:graphicData uri="http://schemas.openxmlformats.org/drawingml/2006/picture">
+                <pic:pic xmlns:pic="http://schemas.openxmlformats.org/drawingml/2006/picture">
+                  <pic:nvPicPr>
+                    <pic:cNvPr id="1058182017" name="Рисунок 4" descr="Изображение выглядит как текст, снимок экрана, число, Параллельный&#10;&#10;Контент, сгенерированный ИИ, может содержать ошибки."/>
+                    <pic:cNvPicPr/>
+                  </pic:nvPicPr>
+                  <pic:blipFill>
+                    <a:blip r:embed="rId9">
+                      <a:extLst>
+                        <a:ext uri="{28A0092B-C50C-407E-A947-70E740481C1C}">
+                          <a14:useLocalDpi xmlns:a14="http://schemas.microsoft.com/office/drawing/2010/main" val="0"/>
+                        </a:ext>
+                      </a:extLst>
+                    </a:blip>
+                    <a:stretch>
+                      <a:fillRect/>
+                    </a:stretch>
+                  </pic:blipFill>
+                  <pic:spPr>
+                    <a:xfrm>
+                      <a:off x="0" y="0"/>
+                      <a:ext cx="5731510" cy="4298950"/>
+                    </a:xfrm>
+                    <a:prstGeom prst="rect">
+                      <a:avLst/>
+                    </a:prstGeom>
+                  </pic:spPr>
+                </pic:pic>
+              </a:graphicData>
+            </a:graphic>
+          </wp:inline>
+        </w:drawing>
+      </w:r>
+    </w:p>
+    <w:p>
+      <w:pPr>
+        <w:jc w:val="both"/>
+        <w:rPr>
+          <w:rFonts w:ascii="Times New Roman" w:hAnsi="Times New Roman" w:cs="Times New Roman"/>
+          <w:b/>
+          <w:bCs/>
+          <w:sz w:val="28"/>
+          <w:szCs w:val="28"/>
+        </w:rPr>
+      </w:pPr>
+      <w:r>
+        <w:rPr>
+          <w:rFonts w:ascii="Times New Roman" w:hAnsi="Times New Roman" w:cs="Times New Roman"/>
+          <w:b/>
+          <w:bCs/>
+          <w:sz w:val="28"/>
+          <w:szCs w:val="28"/>
+        </w:rPr>
+        <w:t xml:space="preserve">Рисунок </w:t>
+      </w:r>
+      <w:r>
+        <w:rPr>
+          <w:rFonts w:ascii="Times New Roman" w:hAnsi="Times New Roman" w:cs="Times New Roman"/>
+          <w:b/>
+          <w:bCs/>
+          <w:sz w:val="28"/>
+          <w:szCs w:val="28"/>
+        </w:rPr>
+        <w:t>5</w:t>
+      </w:r>
+      <w:r>
+        <w:rPr>
+          <w:rFonts w:ascii="Times New Roman" w:hAnsi="Times New Roman" w:cs="Times New Roman"/>
+          <w:b/>
+          <w:bCs/>
+          <w:sz w:val="28"/>
+          <w:szCs w:val="28"/>
+        </w:rPr>
+        <w:t> Интерпретация на популяционном уровне путем расчета доли вклада отведений ЭКГ в диагностические классы в 12-отводной глубокой модели</w:t>
+      </w:r>
+    </w:p>
+    <w:p>
+      <w:pPr>
+        <w:ind w:firstLine="708"/>
+        <w:jc w:val="both"/>
+        <w:rPr>
+          <w:rFonts w:ascii="Times New Roman" w:hAnsi="Times New Roman" w:cs="Times New Roman"/>
+          <w:sz w:val="28"/>
+          <w:szCs w:val="28"/>
+        </w:rPr>
+      </w:pPr>
+      <w:r>
+        <w:rPr>
+          <w:rFonts w:ascii="Times New Roman" w:hAnsi="Times New Roman" w:cs="Times New Roman"/>
+          <w:sz w:val="28"/>
+          <w:szCs w:val="28"/>
+        </w:rPr>
+        <w:t>Рисунок 5</w:t>
+      </w:r>
+      <w:r>
+        <w:rPr>
+          <w:rFonts w:ascii="Times New Roman" w:hAnsi="Times New Roman" w:cs="Times New Roman"/>
+          <w:sz w:val="28"/>
+          <w:szCs w:val="28"/>
+        </w:rPr>
+        <w:t> демонстрирует долю вклада отведений ЭКГ в диагностические классы в 12-отводной глубокой модели</w:t>
+      </w:r>
+      <w:r>
+        <w:rPr>
+          <w:rFonts w:ascii="Times New Roman" w:hAnsi="Times New Roman" w:cs="Times New Roman"/>
+          <w:sz w:val="28"/>
+          <w:szCs w:val="28"/>
+        </w:rPr>
+        <w:t xml:space="preserve">. </w:t>
+      </w:r>
+      <w:r>
+        <w:rPr>
+          <w:rFonts w:ascii="Times New Roman" w:hAnsi="Times New Roman" w:cs="Times New Roman"/>
+          <w:sz w:val="28"/>
+          <w:szCs w:val="28"/>
+        </w:rPr>
+        <w:t xml:space="preserve">Для диагностики фибрилляции предсердий (AF) и AV-блокады (IAVB) важна визуализация зубцов P и интервалов PR. Эти признаки лучше всего проявляются на отведениях </w:t>
+      </w:r>
+      <w:r>
+        <w:rPr>
+          <w:rFonts w:ascii="Times New Roman" w:hAnsi="Times New Roman" w:cs="Times New Roman"/>
+          <w:b/>
+          <w:bCs/>
+          <w:sz w:val="28"/>
+          <w:szCs w:val="28"/>
+        </w:rPr>
+        <w:t>II и V1</w:t>
+      </w:r>
+      <w:r>
+        <w:rPr>
+          <w:rFonts w:ascii="Times New Roman" w:hAnsi="Times New Roman" w:cs="Times New Roman"/>
+          <w:sz w:val="28"/>
+          <w:szCs w:val="28"/>
+        </w:rPr>
+        <w:t>, что подтверждается их высоким рейтингом значимости в модели.</w:t>
+      </w:r>
+      <w:r>
+        <w:rPr>
+          <w:rFonts w:ascii="Times New Roman" w:hAnsi="Times New Roman" w:cs="Times New Roman"/>
+          <w:sz w:val="28"/>
+          <w:szCs w:val="28"/>
+        </w:rPr>
+        <w:t xml:space="preserve"> </w:t>
+      </w:r>
+      <w:r>
+        <w:rPr>
+          <w:rFonts w:ascii="Times New Roman" w:hAnsi="Times New Roman" w:cs="Times New Roman"/>
+          <w:sz w:val="28"/>
+          <w:szCs w:val="28"/>
+        </w:rPr>
+        <w:t xml:space="preserve">LBBB и RBBB характеризуются специфическими изменениями в грудных отведениях: глубокими S-волнами в </w:t>
+      </w:r>
+      <w:r>
+        <w:rPr>
+          <w:rFonts w:ascii="Times New Roman" w:hAnsi="Times New Roman" w:cs="Times New Roman"/>
+          <w:b/>
+          <w:bCs/>
+          <w:sz w:val="28"/>
+          <w:szCs w:val="28"/>
+        </w:rPr>
+        <w:t>V1</w:t>
+      </w:r>
+      <w:r>
+        <w:rPr>
+          <w:rFonts w:ascii="Times New Roman" w:hAnsi="Times New Roman" w:cs="Times New Roman"/>
+          <w:sz w:val="28"/>
+          <w:szCs w:val="28"/>
+        </w:rPr>
+        <w:t xml:space="preserve"> при LBBB и паттерном RSR’ в </w:t>
+      </w:r>
+      <w:r>
+        <w:rPr>
+          <w:rFonts w:ascii="Times New Roman" w:hAnsi="Times New Roman" w:cs="Times New Roman"/>
+          <w:b/>
+          <w:bCs/>
+          <w:sz w:val="28"/>
+          <w:szCs w:val="28"/>
+        </w:rPr>
+        <w:t>V1</w:t>
+      </w:r>
+      <w:r>
+        <w:rPr>
+          <w:rFonts w:ascii="Times New Roman" w:hAnsi="Times New Roman" w:cs="Times New Roman"/>
+          <w:sz w:val="28"/>
+          <w:szCs w:val="28"/>
+        </w:rPr>
+        <w:t xml:space="preserve"> при RBBB. Вклад этих отведений в классификацию данных состояний согласуется с клиническими интерпретациями ЭКГ.</w:t>
+      </w:r>
+      <w:r>
+        <w:rPr>
+          <w:rFonts w:ascii="Times New Roman" w:hAnsi="Times New Roman" w:cs="Times New Roman"/>
+          <w:sz w:val="28"/>
+          <w:szCs w:val="28"/>
+        </w:rPr>
+        <w:t xml:space="preserve"> </w:t>
+      </w:r>
+      <w:r>
+        <w:rPr>
+          <w:rFonts w:ascii="Times New Roman" w:hAnsi="Times New Roman" w:cs="Times New Roman"/>
+          <w:sz w:val="28"/>
+          <w:szCs w:val="28"/>
+        </w:rPr>
+        <w:t xml:space="preserve">Для диагностики </w:t>
+      </w:r>
+      <w:r>
+        <w:rPr>
+          <w:rFonts w:ascii="Times New Roman" w:hAnsi="Times New Roman" w:cs="Times New Roman"/>
+          <w:b/>
+          <w:bCs/>
+          <w:sz w:val="28"/>
+          <w:szCs w:val="28"/>
+        </w:rPr>
+        <w:t>ST-депрессии (STD) и ST-элевации (STE)</w:t>
+      </w:r>
+      <w:r>
+        <w:rPr>
+          <w:rFonts w:ascii="Times New Roman" w:hAnsi="Times New Roman" w:cs="Times New Roman"/>
+          <w:sz w:val="28"/>
+          <w:szCs w:val="28"/>
+        </w:rPr>
+        <w:t xml:space="preserve"> важны отведения, отражающие ишемические изменения в зависимости от локализации поражения. Модель выявила значительную роль </w:t>
+      </w:r>
+      <w:r>
+        <w:rPr>
+          <w:rFonts w:ascii="Times New Roman" w:hAnsi="Times New Roman" w:cs="Times New Roman"/>
+          <w:b/>
+          <w:bCs/>
+          <w:sz w:val="28"/>
+          <w:szCs w:val="28"/>
+        </w:rPr>
+        <w:t>V1, V2, V3, V5</w:t>
+      </w:r>
+      <w:r>
+        <w:rPr>
+          <w:rFonts w:ascii="Times New Roman" w:hAnsi="Times New Roman" w:cs="Times New Roman"/>
+          <w:sz w:val="28"/>
+          <w:szCs w:val="28"/>
+        </w:rPr>
+        <w:t xml:space="preserve">, что </w:t>
+      </w:r>
+      <w:r>
+        <w:rPr>
+          <w:rFonts w:ascii="Times New Roman" w:hAnsi="Times New Roman" w:cs="Times New Roman"/>
+          <w:sz w:val="28"/>
+          <w:szCs w:val="28"/>
+        </w:rPr>
+        <w:lastRenderedPageBreak/>
+        <w:t>соответствует типичному распределению ишемических изменений при остром коронарном синдроме.</w:t>
+      </w:r>
+      <w:r>
+        <w:rPr>
+          <w:rFonts w:ascii="Times New Roman" w:hAnsi="Times New Roman" w:cs="Times New Roman"/>
+          <w:sz w:val="28"/>
+          <w:szCs w:val="28"/>
+        </w:rPr>
+        <w:t xml:space="preserve"> </w:t>
+      </w:r>
+      <w:r>
+        <w:rPr>
+          <w:rFonts w:ascii="Times New Roman" w:hAnsi="Times New Roman" w:cs="Times New Roman"/>
+          <w:sz w:val="28"/>
+          <w:szCs w:val="28"/>
+        </w:rPr>
+        <w:t xml:space="preserve">В среднем (AVG), наибольшее значение имеют </w:t>
+      </w:r>
+      <w:proofErr w:type="spellStart"/>
+      <w:r>
+        <w:rPr>
+          <w:rFonts w:ascii="Times New Roman" w:hAnsi="Times New Roman" w:cs="Times New Roman"/>
+          <w:b/>
+          <w:bCs/>
+          <w:sz w:val="28"/>
+          <w:szCs w:val="28"/>
+        </w:rPr>
+        <w:t>aVF</w:t>
+      </w:r>
+      <w:proofErr w:type="spellEnd"/>
+      <w:r>
+        <w:rPr>
+          <w:rFonts w:ascii="Times New Roman" w:hAnsi="Times New Roman" w:cs="Times New Roman"/>
+          <w:b/>
+          <w:bCs/>
+          <w:sz w:val="28"/>
+          <w:szCs w:val="28"/>
+        </w:rPr>
+        <w:t>, V1, V2</w:t>
+      </w:r>
+      <w:r>
+        <w:rPr>
+          <w:rFonts w:ascii="Times New Roman" w:hAnsi="Times New Roman" w:cs="Times New Roman"/>
+          <w:sz w:val="28"/>
+          <w:szCs w:val="28"/>
+        </w:rPr>
+        <w:t xml:space="preserve">, что подчеркивает их важность в 12-отводной модели. В то же время отведения </w:t>
+      </w:r>
+      <w:r>
+        <w:rPr>
+          <w:rFonts w:ascii="Times New Roman" w:hAnsi="Times New Roman" w:cs="Times New Roman"/>
+          <w:b/>
+          <w:bCs/>
+          <w:sz w:val="28"/>
+          <w:szCs w:val="28"/>
+        </w:rPr>
+        <w:t xml:space="preserve">III и </w:t>
+      </w:r>
+      <w:proofErr w:type="spellStart"/>
+      <w:r>
+        <w:rPr>
+          <w:rFonts w:ascii="Times New Roman" w:hAnsi="Times New Roman" w:cs="Times New Roman"/>
+          <w:b/>
+          <w:bCs/>
+          <w:sz w:val="28"/>
+          <w:szCs w:val="28"/>
+        </w:rPr>
+        <w:t>aVL</w:t>
+      </w:r>
+      <w:proofErr w:type="spellEnd"/>
+      <w:r>
+        <w:rPr>
+          <w:rFonts w:ascii="Times New Roman" w:hAnsi="Times New Roman" w:cs="Times New Roman"/>
+          <w:sz w:val="28"/>
+          <w:szCs w:val="28"/>
+        </w:rPr>
+        <w:t xml:space="preserve"> демонстрируют сравнительно низкий вклад, что может означать их меньшую информативность для данной модели. Это может быть связано с корреляцией сигналов между различными отведениями.</w:t>
+      </w:r>
+    </w:p>
+    <w:p>
+      <w:pPr>
+        <w:jc w:val="both"/>
+        <w:rPr>
+          <w:rFonts w:ascii="Times New Roman" w:hAnsi="Times New Roman" w:cs="Times New Roman"/>
+          <w:sz w:val="28"/>
+          <w:szCs w:val="28"/>
+        </w:rPr>
+      </w:pPr>
+    </w:p>
+    <w:p>
+      <w:pPr>
+        <w:jc w:val="both"/>
+        <w:rPr>
+          <w:rFonts w:ascii="Times New Roman" w:hAnsi="Times New Roman" w:cs="Times New Roman"/>
+          <w:b/>
+          <w:bCs/>
+          <w:sz w:val="28"/>
+          <w:szCs w:val="28"/>
+        </w:rPr>
+      </w:pPr>
+      <w:r>
+        <w:rPr>
+          <w:rFonts w:ascii="Times New Roman" w:hAnsi="Times New Roman" w:cs="Times New Roman"/>
+          <w:b/>
+          <w:bCs/>
+          <w:sz w:val="28"/>
+          <w:szCs w:val="28"/>
+        </w:rPr>
+        <w:t xml:space="preserve"> </w:t>
+      </w:r>
+      <w:r>
+        <w:rPr>
+          <w:rFonts w:ascii="Times New Roman" w:hAnsi="Times New Roman" w:cs="Times New Roman"/>
+          <w:b/>
+          <w:bCs/>
+          <w:sz w:val="28"/>
+          <w:szCs w:val="28"/>
+        </w:rPr>
+        <w:t>Список</w:t>
+      </w:r>
+      <w:r>
+        <w:rPr>
+          <w:rFonts w:ascii="Times New Roman" w:hAnsi="Times New Roman" w:cs="Times New Roman"/>
+          <w:b/>
+          <w:bCs/>
+          <w:sz w:val="28"/>
+          <w:szCs w:val="28"/>
+        </w:rPr>
+        <w:t xml:space="preserve"> </w:t>
+      </w:r>
+      <w:r>
+        <w:rPr>
+          <w:rFonts w:ascii="Times New Roman" w:hAnsi="Times New Roman" w:cs="Times New Roman"/>
+          <w:b/>
+          <w:bCs/>
+          <w:sz w:val="28"/>
+          <w:szCs w:val="28"/>
+        </w:rPr>
+        <w:t>литературы</w:t>
+      </w:r>
+    </w:p>
+    <w:p>
+      <w:pPr>
+        <w:jc w:val="both"/>
         <w:rPr>
           <w:rFonts w:ascii="Times New Roman" w:hAnsi="Times New Roman" w:cs="Times New Roman"/>
           <w:sz w:val="28"/>
           <w:szCs w:val="28"/>
           <w:lang w:val="en-US"/>
         </w:rPr>
+      </w:pPr>
+      <w:r>
+        <w:rPr>
+          <w:rFonts w:ascii="Times New Roman" w:hAnsi="Times New Roman" w:cs="Times New Roman"/>
+          <w:sz w:val="28"/>
+          <w:szCs w:val="28"/>
+          <w:lang w:val="en-US"/>
+        </w:rPr>
         <w:t>[1]</w:t>
       </w:r>
       <w:r>
@@ -802,7 +1993,7 @@
         </w:rPr>
         <w:t xml:space="preserve"> </w:t>
       </w:r>
-      <w:hyperlink r:id="rId6" w:history="1">
+      <w:hyperlink r:id="rId10" w:history="1">
         <w:r>
           <w:rPr>
             <w:rStyle w:val="ac"/>
@@ -833,6 +2024,7 @@
           </w:rPr>
           <w:t>, P. Interpretable deep learning for automatic diagnosis of 12-lead electrocardiogram. </w:t>
         </w:r>
+        <w:proofErr w:type="spellStart"/>
         <w:r>
           <w:rPr>
             <w:rStyle w:val="ac"/>
@@ -845,6 +2037,7 @@
           </w:rPr>
           <w:t>iScience</w:t>
         </w:r>
+        <w:proofErr w:type="spellEnd"/>
         <w:r>
           <w:rPr>
             <w:rStyle w:val="ac"/>
@@ -929,7 +2122,7 @@
         </w:rPr>
         <w:t xml:space="preserve"> </w:t>
       </w:r>
-      <w:hyperlink r:id="rId7" w:history="1">
+      <w:hyperlink r:id="rId11" w:history="1">
         <w:r>
           <w:rPr>
             <w:rStyle w:val="ac"/>
@@ -991,7 +2184,7 @@
         </w:rPr>
         <w:t xml:space="preserve">[3] </w:t>
       </w:r>
-      <w:hyperlink r:id="rId8" w:history="1">
+      <w:hyperlink r:id="rId12" w:history="1">
         <w:r>
           <w:rPr>
             <w:rStyle w:val="ac"/>
@@ -1050,20 +2243,17 @@
           <w:szCs w:val="28"/>
           <w:lang w:val="en-US"/>
         </w:rPr>
-        <w:lastRenderedPageBreak/>
-        <w:t>[]</w:t>
-      </w:r>
-    </w:p>
-    <w:p>
-      <w:pPr>
-        <w:jc w:val="both"/>
+        <w:t>[</w:t>
+      </w:r>
+      <w:r>
         <w:rPr>
           <w:rFonts w:ascii="Times New Roman" w:hAnsi="Times New Roman" w:cs="Times New Roman"/>
           <w:sz w:val="28"/>
           <w:szCs w:val="28"/>
           <w:lang w:val="en-US"/>
         </w:rPr>
-      </w:pPr>
+        <w:t>4</w:t>
+      </w:r>
       <w:r>
         <w:rPr>
           <w:rFonts w:ascii="Times New Roman" w:hAnsi="Times New Roman" w:cs="Times New Roman"/>
@@ -1071,9 +2261,18 @@
           <w:szCs w:val="28"/>
           <w:lang w:val="en-US"/>
         </w:rPr>
-        <w:t xml:space="preserve">[] </w:t>
-      </w:r>
-      <w:hyperlink r:id="rId9" w:anchor="B66-diagnostics-13-00111" w:history="1">
+        <w:t>]</w:t>
+      </w:r>
+      <w:r>
+        <w:rPr>
+          <w:rFonts w:ascii="Times New Roman" w:hAnsi="Times New Roman" w:cs="Times New Roman"/>
+          <w:sz w:val="28"/>
+          <w:szCs w:val="28"/>
+          <w:lang w:val="en-US"/>
+        </w:rPr>
+        <w:t xml:space="preserve"> </w:t>
+      </w:r>
+      <w:hyperlink r:id="rId13" w:history="1">
         <w:r>
           <w:rPr>
             <w:rStyle w:val="ac"/>
@@ -1082,7 +2281,29 @@
             <w:szCs w:val="28"/>
             <w:lang w:val="en-US"/>
           </w:rPr>
-          <w:t xml:space="preserve">Ayano, Y. M., Schwenker, F., Dufera, B. D., &amp; Debelee, T. G. (2023). Interpretable </w:t>
+          <w:t xml:space="preserve">James M. McCabe, MD; Ehrin J. Armstrong, MSc, MD; Ivy Ku, MD; Ameya Kulkarni, MD; Kurt S. </w:t>
+        </w:r>
+        <w:proofErr w:type="spellStart"/>
+        <w:r>
+          <w:rPr>
+            <w:rStyle w:val="ac"/>
+            <w:rFonts w:ascii="Times New Roman" w:hAnsi="Times New Roman" w:cs="Times New Roman"/>
+            <w:sz w:val="28"/>
+            <w:szCs w:val="28"/>
+            <w:lang w:val="en-US"/>
+          </w:rPr>
+          <w:t>Hoffmayer</w:t>
+        </w:r>
+        <w:proofErr w:type="spellEnd"/>
+        <w:r>
+          <w:rPr>
+            <w:rStyle w:val="ac"/>
+            <w:rFonts w:ascii="Times New Roman" w:hAnsi="Times New Roman" w:cs="Times New Roman"/>
+            <w:sz w:val="28"/>
+            <w:szCs w:val="28"/>
+            <w:lang w:val="en-US"/>
+          </w:rPr>
+          <w:t>, PharmD, MD; Prashant D. Bhave, MD; Stephen W. Waldo, MD; Priscilla Hsue, MD; John C. Stein, MD; Gregory M. Marcus, MSc, MD; Scott Kinlay, MBBS, PhD; Peter Ganz, MD</w:t>
         </w:r>
         <w:r>
           <w:rPr>
@@ -1092,7 +2313,7 @@
             <w:szCs w:val="28"/>
             <w:lang w:val="en-US"/>
           </w:rPr>
-          <w:t>M</w:t>
+          <w:t xml:space="preserve">. </w:t>
         </w:r>
         <w:r>
           <w:rPr>
@@ -1102,67 +2323,7 @@
             <w:szCs w:val="28"/>
             <w:lang w:val="en-US"/>
           </w:rPr>
-          <w:t>achine Learning Techn</w:t>
-        </w:r>
-        <w:r>
-          <w:rPr>
-            <w:rStyle w:val="ac"/>
-            <w:rFonts w:ascii="Times New Roman" w:hAnsi="Times New Roman" w:cs="Times New Roman"/>
-            <w:sz w:val="28"/>
-            <w:szCs w:val="28"/>
-            <w:lang w:val="en-US"/>
-          </w:rPr>
-          <w:t>i</w:t>
-        </w:r>
-        <w:r>
-          <w:rPr>
-            <w:rStyle w:val="ac"/>
-            <w:rFonts w:ascii="Times New Roman" w:hAnsi="Times New Roman" w:cs="Times New Roman"/>
-            <w:sz w:val="28"/>
-            <w:szCs w:val="28"/>
-            <w:lang w:val="en-US"/>
-          </w:rPr>
-          <w:t>ques in ECG-Based Heart Disease Classification: A Systematic Review. </w:t>
-        </w:r>
-        <w:r>
-          <w:rPr>
-            <w:rStyle w:val="ac"/>
-            <w:rFonts w:ascii="Times New Roman" w:hAnsi="Times New Roman" w:cs="Times New Roman"/>
-            <w:i/>
-            <w:iCs/>
-            <w:sz w:val="28"/>
-            <w:szCs w:val="28"/>
-          </w:rPr>
-          <w:t>Diagnostics</w:t>
-        </w:r>
-        <w:r>
-          <w:rPr>
-            <w:rStyle w:val="ac"/>
-            <w:rFonts w:ascii="Times New Roman" w:hAnsi="Times New Roman" w:cs="Times New Roman"/>
-            <w:sz w:val="28"/>
-            <w:szCs w:val="28"/>
-          </w:rPr>
-          <w:t>, </w:t>
-        </w:r>
-        <w:r>
-          <w:rPr>
-            <w:rStyle w:val="ac"/>
-            <w:rFonts w:ascii="Times New Roman" w:hAnsi="Times New Roman" w:cs="Times New Roman"/>
-            <w:i/>
-            <w:iCs/>
-            <w:sz w:val="28"/>
-            <w:szCs w:val="28"/>
-          </w:rPr>
-          <w:t>13</w:t>
-        </w:r>
-        <w:r>
-          <w:rPr>
-            <w:rStyle w:val="ac"/>
-            <w:rFonts w:ascii="Times New Roman" w:hAnsi="Times New Roman" w:cs="Times New Roman"/>
-            <w:sz w:val="28"/>
-            <w:szCs w:val="28"/>
-          </w:rPr>
-          <w:t>(1), 111.</w:t>
+          <w:t>Physician Accuracy in Interpreting Potential ST-Segment Elevation Myocardial Infarction Electrocardiograms</w:t>
         </w:r>
       </w:hyperlink>
     </w:p>
@@ -1627,7 +2788,6 @@
     <w:next w:val="a"/>
     <w:link w:val="30"/>
     <w:uiPriority w:val="9"/>
-    <w:semiHidden/>
     <w:unhideWhenUsed/>
     <w:qFormat/>
     <w:rsid w:val="002027D3"/>
@@ -1833,7 +2993,6 @@
     <w:basedOn w:val="a0"/>
     <w:link w:val="3"/>
     <w:uiPriority w:val="9"/>
-    <w:semiHidden/>
     <w:rsid w:val="002027D3"/>
     <w:rPr>
       <w:rFonts w:eastAsiaTheme="majorEastAsia" w:cstheme="majorBidi"/>
@@ -2421,4 +3580,16 @@
     </a:ext>
   </a:extLst>
 </a:theme>
+</file>
+
+<file path=customXml/item1.xml><?xml version="1.0" encoding="utf-8"?>
+<b:Sources xmlns:b="http://schemas.openxmlformats.org/officeDocument/2006/bibliography" xmlns="http://schemas.openxmlformats.org/officeDocument/2006/bibliography" SelectedStyle="\APASixthEditionOfficeOnline.xsl" StyleName="APA" Version="6"/>
+</file>
+
+<file path=customXml/itemProps1.xml><?xml version="1.0" encoding="utf-8"?>
+<ds:datastoreItem xmlns:ds="http://schemas.openxmlformats.org/officeDocument/2006/customXml" ds:itemID="{6D8ED033-737F-4F5C-B74D-9825F2CE880A}">
+  <ds:schemaRefs>
+    <ds:schemaRef ds:uri="http://schemas.openxmlformats.org/officeDocument/2006/bibliography"/>
+  </ds:schemaRefs>
+</ds:datastoreItem>
 </file>
</xml_diff>